<commit_message>
some changes added to the ping file/receiver function and main added
</commit_message>
<xml_diff>
--- a/گزارش کار تمرین کامپیوتری اول.docx
+++ b/گزارش کار تمرین کامپیوتری اول.docx
@@ -3310,6 +3310,8 @@
         <w:lastRenderedPageBreak/>
         <w:t>بخش چهارم</w:t>
       </w:r>
+      <w:bookmarkStart w:id="0" w:name="_GoBack"/>
+      <w:bookmarkEnd w:id="0"/>
     </w:p>
     <w:tbl>
       <w:tblPr>
@@ -5985,8 +5987,6 @@
               </w:rPr>
               <w:t>14</w:t>
             </w:r>
-            <w:bookmarkStart w:id="0" w:name="_GoBack"/>
-            <w:bookmarkEnd w:id="0"/>
           </w:p>
         </w:tc>
       </w:tr>

</xml_diff>